<commit_message>
Partes interessadas link direto
</commit_message>
<xml_diff>
--- a/Plano_De_Gerenciamento_Das_Partes_Interessadas_Nutricampus.docx
+++ b/Plano_De_Gerenciamento_Das_Partes_Interessadas_Nutricampus.docx
@@ -2714,10 +2714,67 @@
     <w:p>
       <w:pPr>
         <w:pStyle w:val="Corpodetexto"/>
-        <w:rPr>
-          <w:sz w:val="23"/>
-        </w:rPr>
-      </w:pPr>
+        <w:ind w:firstLine="102"/>
+        <w:rPr>
+          <w:sz w:val="20"/>
+          <w:szCs w:val="20"/>
+        </w:rPr>
+      </w:pPr>
+      <w:r>
+        <w:rPr>
+          <w:color w:val="9BBB59" w:themeColor="accent3"/>
+          <w:sz w:val="20"/>
+          <w:szCs w:val="20"/>
+        </w:rPr>
+        <w:t>Para uma melhor visualização acesse:</w:t>
+      </w:r>
+      <w:r>
+        <w:rPr>
+          <w:sz w:val="20"/>
+          <w:szCs w:val="20"/>
+        </w:rPr>
+        <w:t xml:space="preserve"> </w:t>
+      </w:r>
+      <w:hyperlink r:id="rId9" w:history="1">
+        <w:r>
+          <w:rPr>
+            <w:rStyle w:val="Hyperlink"/>
+            <w:sz w:val="20"/>
+            <w:szCs w:val="20"/>
+          </w:rPr>
+          <w:t>PlanoGerenciame</w:t>
+        </w:r>
+        <w:r>
+          <w:rPr>
+            <w:rStyle w:val="Hyperlink"/>
+            <w:sz w:val="20"/>
+            <w:szCs w:val="20"/>
+          </w:rPr>
+          <w:t>n</w:t>
+        </w:r>
+        <w:r>
+          <w:rPr>
+            <w:rStyle w:val="Hyperlink"/>
+            <w:sz w:val="20"/>
+            <w:szCs w:val="20"/>
+          </w:rPr>
+          <w:t>todasPartesInteressadas</w:t>
+        </w:r>
+      </w:hyperlink>
+      <w:r>
+        <w:rPr>
+          <w:sz w:val="20"/>
+          <w:szCs w:val="20"/>
+        </w:rPr>
+        <w:t xml:space="preserve"> </w:t>
+      </w:r>
+      <w:r>
+        <w:rPr>
+          <w:sz w:val="20"/>
+          <w:szCs w:val="20"/>
+        </w:rPr>
+        <w:tab/>
+      </w:r>
     </w:p>
     <w:p>
       <w:pPr>
@@ -3092,8 +3149,8 @@
     <w:p>
       <w:pPr>
         <w:sectPr>
-          <w:headerReference w:type="default" r:id="rId9"/>
-          <w:headerReference w:type="first" r:id="rId10"/>
+          <w:headerReference w:type="default" r:id="rId10"/>
+          <w:headerReference w:type="first" r:id="rId11"/>
           <w:pgSz w:w="11906" w:h="16838"/>
           <w:pgMar w:top="1860" w:right="1360" w:bottom="1213" w:left="1600" w:header="713" w:footer="0" w:gutter="0"/>
           <w:cols w:space="720"/>
@@ -3991,7 +4048,7 @@
                 <w:sz w:val="20"/>
               </w:rPr>
             </w:pPr>
-            <w:hyperlink r:id="rId11">
+            <w:hyperlink r:id="rId12">
               <w:r>
                 <w:rPr>
                   <w:color w:val="0000FF"/>
@@ -4009,7 +4066,7 @@
               </w:rPr>
               <w:t xml:space="preserve"> </w:t>
             </w:r>
-            <w:hyperlink r:id="rId12">
+            <w:hyperlink r:id="rId13">
               <w:r>
                 <w:rPr>
                   <w:color w:val="0000FF"/>
@@ -5553,8 +5610,8 @@
     <w:p>
       <w:pPr>
         <w:sectPr>
-          <w:headerReference w:type="default" r:id="rId13"/>
-          <w:headerReference w:type="first" r:id="rId14"/>
+          <w:headerReference w:type="default" r:id="rId14"/>
+          <w:headerReference w:type="first" r:id="rId15"/>
           <w:pgSz w:w="11906" w:h="16838"/>
           <w:pgMar w:top="1860" w:right="1360" w:bottom="1213" w:left="1600" w:header="713" w:footer="0" w:gutter="0"/>
           <w:cols w:space="720"/>
@@ -6110,7 +6167,7 @@
           <w:sz w:val="16"/>
         </w:rPr>
       </w:pPr>
-      <w:hyperlink r:id="rId15">
+      <w:hyperlink r:id="rId16">
         <w:r>
           <w:rPr>
             <w:sz w:val="16"/>
@@ -6372,8 +6429,8 @@
           <w:sz w:val="17"/>
         </w:rPr>
         <w:sectPr>
-          <w:headerReference w:type="default" r:id="rId16"/>
-          <w:headerReference w:type="first" r:id="rId17"/>
+          <w:headerReference w:type="default" r:id="rId17"/>
+          <w:headerReference w:type="first" r:id="rId18"/>
           <w:pgSz w:w="11906" w:h="16838"/>
           <w:pgMar w:top="1860" w:right="1360" w:bottom="1213" w:left="1600" w:header="713" w:footer="0" w:gutter="0"/>
           <w:cols w:space="720"/>
@@ -6412,7 +6469,7 @@
                     </pic:cNvPicPr>
                   </pic:nvPicPr>
                   <pic:blipFill>
-                    <a:blip r:embed="rId18"/>
+                    <a:blip r:embed="rId19"/>
                     <a:stretch>
                       <a:fillRect/>
                     </a:stretch>
@@ -8265,8 +8322,8 @@
     <w:p>
       <w:pPr>
         <w:sectPr>
-          <w:headerReference w:type="default" r:id="rId19"/>
-          <w:headerReference w:type="first" r:id="rId20"/>
+          <w:headerReference w:type="default" r:id="rId20"/>
+          <w:headerReference w:type="first" r:id="rId21"/>
           <w:pgSz w:w="11906" w:h="16838"/>
           <w:pgMar w:top="1860" w:right="1360" w:bottom="1213" w:left="1600" w:header="713" w:footer="0" w:gutter="0"/>
           <w:cols w:space="720"/>
@@ -8923,7 +8980,7 @@
           <w:b/>
         </w:rPr>
       </w:pPr>
-      <w:hyperlink r:id="rId21">
+      <w:hyperlink r:id="rId22">
         <w:r>
           <w:rPr>
             <w:b/>
@@ -9409,8 +9466,8 @@
         <w:spacing w:before="1"/>
         <w:ind w:right="643"/>
         <w:sectPr>
-          <w:headerReference w:type="default" r:id="rId22"/>
-          <w:headerReference w:type="first" r:id="rId23"/>
+          <w:headerReference w:type="default" r:id="rId23"/>
+          <w:headerReference w:type="first" r:id="rId24"/>
           <w:pgSz w:w="11906" w:h="16838"/>
           <w:pgMar w:top="1860" w:right="1360" w:bottom="1213" w:left="1600" w:header="713" w:footer="0" w:gutter="0"/>
           <w:cols w:space="720"/>
@@ -9521,8 +9578,8 @@
     </w:p>
     <w:p/>
     <w:sectPr>
-      <w:headerReference w:type="default" r:id="rId24"/>
-      <w:headerReference w:type="first" r:id="rId25"/>
+      <w:headerReference w:type="default" r:id="rId25"/>
+      <w:headerReference w:type="first" r:id="rId26"/>
       <w:pgSz w:w="11906" w:h="16838"/>
       <w:pgMar w:top="1860" w:right="1360" w:bottom="1213" w:left="1600" w:header="713" w:footer="0" w:gutter="0"/>
       <w:cols w:space="720"/>
@@ -13088,6 +13145,30 @@
       </w:tblCellMar>
     </w:tblPr>
   </w:style>
+  <w:style w:type="character" w:styleId="MenoPendente">
+    <w:name w:val="Unresolved Mention"/>
+    <w:basedOn w:val="Fontepargpadro"/>
+    <w:uiPriority w:val="99"/>
+    <w:semiHidden/>
+    <w:unhideWhenUsed/>
+    <w:rsid w:val="00E03399"/>
+    <w:rPr>
+      <w:color w:val="605E5C"/>
+      <w:shd w:val="clear" w:color="auto" w:fill="E1DFDD"/>
+    </w:rPr>
+  </w:style>
+  <w:style w:type="character" w:styleId="HiperlinkVisitado">
+    <w:name w:val="FollowedHyperlink"/>
+    <w:basedOn w:val="Fontepargpadro"/>
+    <w:uiPriority w:val="99"/>
+    <w:semiHidden/>
+    <w:unhideWhenUsed/>
+    <w:rsid w:val="00E03399"/>
+    <w:rPr>
+      <w:color w:val="800080" w:themeColor="followedHyperlink"/>
+      <w:u w:val="single"/>
+    </w:rPr>
+  </w:style>
 </w:styles>
 </file>
 

</xml_diff>